<commit_message>
Implement default user images
</commit_message>
<xml_diff>
--- a/Homework/03-ASP.NET-MVC-Architecture/3. ASP.NET-MVC-Architecture-Homework.docx
+++ b/Homework/03-ASP.NET-MVC-Architecture/3. ASP.NET-MVC-Architecture-Homework.docx
@@ -327,12 +327,14 @@
       <w:r>
         <w:t xml:space="preserve">Use </w:t>
       </w:r>
+      <w:proofErr w:type="spellStart"/>
       <w:r>
         <w:rPr>
           <w:b/>
         </w:rPr>
         <w:t>ViewModels</w:t>
       </w:r>
+      <w:proofErr w:type="spellEnd"/>
       <w:r>
         <w:t xml:space="preserve"> to display only necessary information about the tweet.</w:t>
       </w:r>
@@ -382,7 +384,15 @@
         <w:t>Logged in users can post new tweet. Make form in the user home page for posting new tweet.</w:t>
       </w:r>
       <w:r>
-        <w:t xml:space="preserve"> Make the action for the posting new tweet in TweetsController.</w:t>
+        <w:t xml:space="preserve"> Make the action for the posting new tweet in </w:t>
+      </w:r>
+      <w:proofErr w:type="spellStart"/>
+      <w:r>
+        <w:t>TweetsController</w:t>
+      </w:r>
+      <w:proofErr w:type="spellEnd"/>
+      <w:r>
+        <w:t>.</w:t>
       </w:r>
     </w:p>
     <w:p>
@@ -572,11 +582,6 @@
       </w:r>
     </w:p>
     <w:p>
-      <w:pPr>
-        <w:rPr>
-          <w:lang w:val="en-GB"/>
-        </w:rPr>
-      </w:pPr>
       <w:r>
         <w:rPr>
           <w:lang w:val="en-GB"/>
@@ -643,6 +648,8 @@
         </w:rPr>
         <w:t>views for every action.</w:t>
       </w:r>
+      <w:bookmarkStart w:id="0" w:name="_GoBack"/>
+      <w:bookmarkEnd w:id="0"/>
     </w:p>
     <w:p>
       <w:pPr>
@@ -710,8 +717,6 @@
           </wp:inline>
         </w:drawing>
       </w:r>
-      <w:bookmarkStart w:id="0" w:name="_GoBack"/>
-      <w:bookmarkEnd w:id="0"/>
     </w:p>
     <w:p>
       <w:pPr>
@@ -1053,7 +1058,7 @@
                               <w:sz w:val="18"/>
                               <w:szCs w:val="18"/>
                             </w:rPr>
-                            <w:t>1</w:t>
+                            <w:t>2</w:t>
                           </w:r>
                           <w:r>
                             <w:rPr>
@@ -1174,7 +1179,7 @@
                         <w:sz w:val="18"/>
                         <w:szCs w:val="18"/>
                       </w:rPr>
-                      <w:t>1</w:t>
+                      <w:t>2</w:t>
                     </w:r>
                     <w:r>
                       <w:rPr>
@@ -2019,7 +2024,7 @@
                           <wp:extent cx="200025" cy="200025"/>
                           <wp:effectExtent l="0" t="0" r="9525" b="9525"/>
                           <wp:docPr id="11" name="Picture 11" title="Software University Foundation">
-                            <a:hlinkClick xmlns:a="http://schemas.openxmlformats.org/drawingml/2006/main" r:id="rId1"/>
+                            <a:hlinkClick xmlns:a="http://schemas.openxmlformats.org/drawingml/2006/main" r:id="rId22"/>
                           </wp:docPr>
                           <wp:cNvGraphicFramePr/>
                           <a:graphic xmlns:a="http://schemas.openxmlformats.org/drawingml/2006/main">
@@ -2027,7 +2032,7 @@
                               <pic:pic xmlns:pic="http://schemas.openxmlformats.org/drawingml/2006/picture">
                                 <pic:nvPicPr>
                                   <pic:cNvPr id="94" name="Picture 4" title="Software University Foundation">
-                                    <a:hlinkClick r:id="rId1"/>
+                                    <a:hlinkClick r:id="rId22"/>
                                   </pic:cNvPr>
                                   <pic:cNvPicPr/>
                                 </pic:nvPicPr>
@@ -2536,7 +2541,7 @@
         </mc:Choice>
         <mc:Fallback>
           <w:pict>
-            <v:line w14:anchorId="7FB6E12A" id="Straight Connector 1" o:spid="_x0000_s1026" style="position:absolute;flip:y;z-index:251662336;visibility:visible;mso-wrap-style:square;mso-width-percent:0;mso-height-percent:0;mso-wrap-distance-left:9pt;mso-wrap-distance-top:0;mso-wrap-distance-right:9pt;mso-wrap-distance-bottom:0;mso-position-horizontal:absolute;mso-position-horizontal-relative:text;mso-position-vertical:absolute;mso-position-vertical-relative:text;mso-width-percent:0;mso-height-percent:0;mso-width-relative:margin;mso-height-relative:margin" from="-.35pt,11.2pt" to="520.45pt,11.2pt" o:gfxdata="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" strokecolor="#f37123" strokeweight="1pt">
+            <v:line w14:anchorId="15B63741" id="Straight Connector 1" o:spid="_x0000_s1026" style="position:absolute;flip:y;z-index:251662336;visibility:visible;mso-wrap-style:square;mso-width-percent:0;mso-height-percent:0;mso-wrap-distance-left:9pt;mso-wrap-distance-top:0;mso-wrap-distance-right:9pt;mso-wrap-distance-bottom:0;mso-position-horizontal:absolute;mso-position-horizontal-relative:text;mso-position-vertical:absolute;mso-position-vertical-relative:text;mso-width-percent:0;mso-height-percent:0;mso-width-relative:margin;mso-height-relative:margin" from="-.35pt,11.2pt" to="520.45pt,11.2pt" o:gfxdata="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" strokecolor="#f37123" strokeweight="1pt">
               <v:stroke endcap="round"/>
             </v:line>
           </w:pict>
@@ -9516,7 +9521,7 @@
 </file>
 
 <file path=customXml/itemProps1.xml><?xml version="1.0" encoding="utf-8"?>
-<ds:datastoreItem xmlns:ds="http://schemas.openxmlformats.org/officeDocument/2006/customXml" ds:itemID="{C0959293-0AA3-477F-B6D5-295DE1C27919}">
+<ds:datastoreItem xmlns:ds="http://schemas.openxmlformats.org/officeDocument/2006/customXml" ds:itemID="{5DA215D0-6003-4AC6-BC5E-BCC19DF0E522}">
   <ds:schemaRefs>
     <ds:schemaRef ds:uri="http://schemas.openxmlformats.org/officeDocument/2006/bibliography"/>
   </ds:schemaRefs>

</xml_diff>